<commit_message>
Alterações conforme orientação do professor
</commit_message>
<xml_diff>
--- a/07 - DeclaraçãoDoProblema.docx
+++ b/07 - DeclaraçãoDoProblema.docx
@@ -72,7 +72,17 @@
           <w:color w:val="000000"/>
           <w:lang w:eastAsia="pt-BR"/>
         </w:rPr>
-        <w:t xml:space="preserve">da Drogaria </w:t>
+        <w:t>para a</w:t>
+      </w:r>
+      <w:bookmarkStart w:id="0" w:name="_GoBack"/>
+      <w:bookmarkEnd w:id="0"/>
+      <w:r>
+        <w:rPr>
+          <w:rFonts w:ascii="Arial" w:eastAsia="Times New Roman" w:hAnsi="Arial" w:cs="Arial"/>
+          <w:color w:val="000000"/>
+          <w:lang w:eastAsia="pt-BR"/>
+        </w:rPr>
+        <w:t xml:space="preserve"> Drogaria </w:t>
       </w:r>
       <w:r>
         <w:rPr>
@@ -217,8 +227,6 @@
         </w:rPr>
         <w:t>gerando reclamação por partes interessadas (gerentes e proprietários).</w:t>
       </w:r>
-      <w:bookmarkStart w:id="0" w:name="_GoBack"/>
-      <w:bookmarkEnd w:id="0"/>
     </w:p>
     <w:p>
       <w:pPr>
@@ -265,8 +273,17 @@
           <w:color w:val="000000"/>
           <w:lang w:eastAsia="pt-BR"/>
         </w:rPr>
+        <w:t xml:space="preserve"> (SGD)</w:t>
+      </w:r>
+      <w:r>
+        <w:rPr>
+          <w:rFonts w:ascii="Arial" w:eastAsia="Times New Roman" w:hAnsi="Arial" w:cs="Arial"/>
+          <w:color w:val="000000"/>
+          <w:lang w:eastAsia="pt-BR"/>
+        </w:rPr>
         <w:t xml:space="preserve"> são:</w:t>
       </w:r>
+      <w:proofErr w:type="gramStart"/>
     </w:p>
     <w:p>
       <w:pPr>
@@ -278,6 +295,7 @@
           <w:lang w:eastAsia="pt-BR"/>
         </w:rPr>
       </w:pPr>
+      <w:proofErr w:type="gramEnd"/>
     </w:p>
     <w:p>
       <w:pPr>

</xml_diff>